<commit_message>
Recursos faltantes tema 4 Mat6
</commit_message>
<xml_diff>
--- a/fuentes/contenidos/grado06/guion04/MA_06_04_CO_REC10.docx
+++ b/fuentes/contenidos/grado06/guion04/MA_06_04_CO_REC10.docx
@@ -11,8 +11,6 @@
           <w:lang w:val="es-ES_tradnl"/>
         </w:rPr>
       </w:pPr>
-      <w:bookmarkStart w:id="0" w:name="_GoBack"/>
-      <w:bookmarkEnd w:id="0"/>
       <w:r>
         <w:rPr>
           <w:rFonts w:asciiTheme="majorHAnsi" w:hAnsiTheme="majorHAnsi"/>
@@ -80,14 +78,6 @@
     </w:p>
     <w:p>
       <w:pPr>
-        <w:rPr>
-          <w:rFonts w:ascii="Arial" w:hAnsi="Arial"/>
-          <w:sz w:val="18"/>
-          <w:szCs w:val="18"/>
-          <w:lang w:val="es-ES_tradnl"/>
-        </w:rPr>
-      </w:pPr>
-      <w:r>
         <w:rPr>
           <w:rFonts w:ascii="Times" w:hAnsi="Times"/>
           <w:sz w:val="20"/>
@@ -95,8 +85,17 @@
           <w:highlight w:val="yellow"/>
           <w:lang w:val="es-ES"/>
         </w:rPr>
-        <w:t>[</w:t>
-      </w:r>
+      </w:pPr>
+    </w:p>
+    <w:p>
+      <w:pPr>
+        <w:rPr>
+          <w:rFonts w:ascii="Arial" w:hAnsi="Arial"/>
+          <w:sz w:val="18"/>
+          <w:szCs w:val="18"/>
+          <w:lang w:val="es-ES_tradnl"/>
+        </w:rPr>
+      </w:pPr>
       <w:r>
         <w:rPr>
           <w:rFonts w:ascii="Times" w:hAnsi="Times"/>
@@ -105,7 +104,7 @@
           <w:highlight w:val="yellow"/>
           <w:lang w:val="es-ES"/>
         </w:rPr>
-        <w:t>MAT06</w:t>
+        <w:t>MA</w:t>
       </w:r>
       <w:r>
         <w:rPr>
@@ -125,7 +124,7 @@
           <w:highlight w:val="yellow"/>
           <w:lang w:val="es-ES"/>
         </w:rPr>
-        <w:t>04</w:t>
+        <w:t>06</w:t>
       </w:r>
       <w:r>
         <w:rPr>
@@ -135,7 +134,27 @@
           <w:highlight w:val="yellow"/>
           <w:lang w:val="es-ES"/>
         </w:rPr>
-        <w:t>_CO]</w:t>
+        <w:t>_</w:t>
+      </w:r>
+      <w:r>
+        <w:rPr>
+          <w:rFonts w:ascii="Times" w:hAnsi="Times"/>
+          <w:sz w:val="20"/>
+          <w:szCs w:val="20"/>
+          <w:highlight w:val="yellow"/>
+          <w:lang w:val="es-ES"/>
+        </w:rPr>
+        <w:t>04</w:t>
+      </w:r>
+      <w:r>
+        <w:rPr>
+          <w:rFonts w:ascii="Times" w:hAnsi="Times"/>
+          <w:sz w:val="20"/>
+          <w:szCs w:val="20"/>
+          <w:highlight w:val="yellow"/>
+          <w:lang w:val="es-ES"/>
+        </w:rPr>
+        <w:t>_CO</w:t>
       </w:r>
     </w:p>
     <w:p>
@@ -2538,7 +2557,27 @@
           <w:szCs w:val="18"/>
           <w:lang w:val="es-ES_tradnl"/>
         </w:rPr>
-        <w:t xml:space="preserve">Halla el conjunto de múltiplos de cada número </w:t>
+        <w:t>Halla el conjunto de múltiplos de cada número</w:t>
+      </w:r>
+      <w:r>
+        <w:rPr>
+          <w:rFonts w:ascii="Arial" w:hAnsi="Arial" w:cs="Arial"/>
+          <w:sz w:val="18"/>
+          <w:szCs w:val="18"/>
+          <w:lang w:val="es-ES_tradnl"/>
+        </w:rPr>
+        <w:t>.</w:t>
+      </w:r>
+      <w:bookmarkStart w:id="0" w:name="_GoBack"/>
+      <w:bookmarkEnd w:id="0"/>
+      <w:r>
+        <w:rPr>
+          <w:rFonts w:ascii="Arial" w:hAnsi="Arial" w:cs="Arial"/>
+          <w:sz w:val="18"/>
+          <w:szCs w:val="18"/>
+          <w:lang w:val="es-ES_tradnl"/>
+        </w:rPr>
+        <w:t xml:space="preserve"> </w:t>
       </w:r>
     </w:p>
     <w:p>
@@ -3451,14 +3490,39 @@
           <w:lang w:val="es-ES_tradnl"/>
         </w:rPr>
       </w:pPr>
-      <w:r>
-        <w:rPr>
-          <w:rFonts w:ascii="Arial" w:hAnsi="Arial" w:cs="Arial"/>
-          <w:sz w:val="18"/>
-          <w:szCs w:val="18"/>
-          <w:lang w:val="es-ES_tradnl"/>
-        </w:rPr>
-        <w:t>M3</w:t>
+    </w:p>
+    <w:p>
+      <w:pPr>
+        <w:ind w:left="567"/>
+        <w:rPr>
+          <w:rFonts w:ascii="Arial" w:hAnsi="Arial" w:cs="Arial"/>
+          <w:b/>
+          <w:sz w:val="28"/>
+          <w:szCs w:val="18"/>
+          <w:vertAlign w:val="subscript"/>
+          <w:lang w:val="es-ES_tradnl"/>
+        </w:rPr>
+      </w:pPr>
+      <w:r>
+        <w:rPr>
+          <w:rFonts w:ascii="Arial" w:hAnsi="Arial" w:cs="Arial"/>
+          <w:b/>
+          <w:sz w:val="28"/>
+          <w:szCs w:val="18"/>
+          <w:lang w:val="es-ES_tradnl"/>
+        </w:rPr>
+        <w:t>M</w:t>
+      </w:r>
+      <w:r>
+        <w:rPr>
+          <w:rFonts w:ascii="Arial" w:hAnsi="Arial" w:cs="Arial"/>
+          <w:b/>
+          <w:sz w:val="28"/>
+          <w:szCs w:val="18"/>
+          <w:vertAlign w:val="subscript"/>
+          <w:lang w:val="es-ES_tradnl"/>
+        </w:rPr>
+        <w:t>3</w:t>
       </w:r>
     </w:p>
     <w:p>
@@ -4002,19 +4066,33 @@
                 <w:lang w:val="es-ES_tradnl"/>
               </w:rPr>
             </w:pPr>
-            <m:oMathPara>
-              <m:oMath>
-                <m:r>
-                  <w:rPr>
-                    <w:rFonts w:ascii="Cambria Math" w:hAnsi="Cambria Math"/>
-                    <w:sz w:val="18"/>
-                    <w:szCs w:val="18"/>
-                    <w:lang w:val="es-ES_tradnl"/>
-                  </w:rPr>
-                  <m:t>{0,2,4,6,8,10,12,14,..}</m:t>
-                </m:r>
-              </m:oMath>
-            </m:oMathPara>
+            <w:r>
+              <w:rPr>
+                <w:rFonts w:ascii="Arial" w:hAnsi="Arial" w:cs="Arial"/>
+                <w:sz w:val="18"/>
+                <w:szCs w:val="18"/>
+                <w:lang w:val="es-ES_tradnl"/>
+              </w:rPr>
+              <w:t>{</w:t>
+            </w:r>
+            <w:r>
+              <w:rPr>
+                <w:rFonts w:ascii="Arial" w:hAnsi="Arial"/>
+                <w:sz w:val="18"/>
+                <w:szCs w:val="18"/>
+                <w:lang w:val="es-ES_tradnl"/>
+              </w:rPr>
+              <w:t>0, 2, 4, 6, 8, 10, 12, 14,…</w:t>
+            </w:r>
+            <w:r>
+              <w:rPr>
+                <w:rFonts w:ascii="Arial" w:hAnsi="Arial" w:cs="Arial"/>
+                <w:sz w:val="18"/>
+                <w:szCs w:val="18"/>
+                <w:lang w:val="es-ES_tradnl"/>
+              </w:rPr>
+              <w:t>}</w:t>
+            </w:r>
           </w:p>
         </w:tc>
         <w:tc>
@@ -4103,32 +4181,30 @@
             </w:pPr>
             <w:r>
               <w:rPr>
-                <w:rFonts w:ascii="Arial" w:hAnsi="Arial"/>
-                <w:sz w:val="18"/>
-                <w:szCs w:val="18"/>
-                <w:lang w:val="es-ES_tradnl"/>
-              </w:rPr>
-              <w:t>{0</w:t>
-            </w:r>
-            <w:proofErr w:type="gramStart"/>
-            <w:r>
-              <w:rPr>
-                <w:rFonts w:ascii="Arial" w:hAnsi="Arial"/>
-                <w:sz w:val="18"/>
-                <w:szCs w:val="18"/>
-                <w:lang w:val="es-ES_tradnl"/>
-              </w:rPr>
-              <w:t>,3,6,9,12,15,18,21,24</w:t>
-            </w:r>
-            <w:proofErr w:type="gramEnd"/>
-            <w:r>
-              <w:rPr>
-                <w:rFonts w:ascii="Arial" w:hAnsi="Arial"/>
-                <w:sz w:val="18"/>
-                <w:szCs w:val="18"/>
-                <w:lang w:val="es-ES_tradnl"/>
-              </w:rPr>
-              <w:t>,..}</w:t>
+                <w:rFonts w:ascii="Arial" w:hAnsi="Arial" w:cs="Arial"/>
+                <w:sz w:val="18"/>
+                <w:szCs w:val="18"/>
+                <w:lang w:val="es-ES_tradnl"/>
+              </w:rPr>
+              <w:t>{</w:t>
+            </w:r>
+            <w:r>
+              <w:rPr>
+                <w:rFonts w:ascii="Arial" w:hAnsi="Arial"/>
+                <w:sz w:val="18"/>
+                <w:szCs w:val="18"/>
+                <w:lang w:val="es-ES_tradnl"/>
+              </w:rPr>
+              <w:t>0, 3, 6, 9, 12, 15, 18, 21, 24,…</w:t>
+            </w:r>
+            <w:r>
+              <w:rPr>
+                <w:rFonts w:ascii="Arial" w:hAnsi="Arial" w:cs="Arial"/>
+                <w:sz w:val="18"/>
+                <w:szCs w:val="18"/>
+                <w:lang w:val="es-ES_tradnl"/>
+              </w:rPr>
+              <w:t>}</w:t>
             </w:r>
           </w:p>
         </w:tc>
@@ -4163,6 +4239,15 @@
                 <w:lang w:val="es-ES_tradnl"/>
               </w:rPr>
             </w:pPr>
+            <w:r>
+              <w:rPr>
+                <w:rFonts w:ascii="Arial" w:hAnsi="Arial"/>
+                <w:sz w:val="18"/>
+                <w:szCs w:val="18"/>
+                <w:lang w:val="es-ES_tradnl"/>
+              </w:rPr>
+              <w:t>x</w:t>
+            </w:r>
           </w:p>
         </w:tc>
       </w:tr>
@@ -4217,17 +4302,15 @@
               </w:rPr>
               <w:t>{0</w:t>
             </w:r>
-            <w:proofErr w:type="gramStart"/>
-            <w:r>
-              <w:rPr>
-                <w:rFonts w:ascii="Arial" w:hAnsi="Arial"/>
-                <w:sz w:val="18"/>
-                <w:szCs w:val="18"/>
-                <w:lang w:val="es-ES_tradnl"/>
-              </w:rPr>
-              <w:t>,1,2,3,4,5,6,7,8,9</w:t>
-            </w:r>
-            <w:proofErr w:type="gramEnd"/>
+            <w:r>
+              <w:rPr>
+                <w:rFonts w:ascii="Arial" w:hAnsi="Arial"/>
+                <w:sz w:val="18"/>
+                <w:szCs w:val="18"/>
+                <w:lang w:val="es-ES_tradnl"/>
+              </w:rPr>
+              <w:t>, 1,2, 3, 4, 5, 6, 7, 8, 9</w:t>
+            </w:r>
             <w:r>
               <w:rPr>
                 <w:rFonts w:ascii="Arial" w:hAnsi="Arial"/>
@@ -4270,15 +4353,6 @@
                 <w:lang w:val="es-ES_tradnl"/>
               </w:rPr>
             </w:pPr>
-            <w:r>
-              <w:rPr>
-                <w:rFonts w:ascii="Arial" w:hAnsi="Arial"/>
-                <w:sz w:val="18"/>
-                <w:szCs w:val="18"/>
-                <w:lang w:val="es-ES_tradnl"/>
-              </w:rPr>
-              <w:t>X</w:t>
-            </w:r>
           </w:p>
         </w:tc>
       </w:tr>
@@ -4331,27 +4405,79 @@
                 <w:szCs w:val="18"/>
                 <w:lang w:val="es-ES_tradnl"/>
               </w:rPr>
-              <w:t>{0</w:t>
-            </w:r>
-            <w:proofErr w:type="gramStart"/>
-            <w:r>
-              <w:rPr>
-                <w:rFonts w:ascii="Arial" w:hAnsi="Arial"/>
-                <w:sz w:val="18"/>
-                <w:szCs w:val="18"/>
-                <w:lang w:val="es-ES_tradnl"/>
-              </w:rPr>
-              <w:t>,6,12,18,24</w:t>
-            </w:r>
-            <w:proofErr w:type="gramEnd"/>
-            <w:r>
-              <w:rPr>
-                <w:rFonts w:ascii="Arial" w:hAnsi="Arial"/>
-                <w:sz w:val="18"/>
-                <w:szCs w:val="18"/>
-                <w:lang w:val="es-ES_tradnl"/>
-              </w:rPr>
-              <w:t>,…}</w:t>
+              <w:t>{0,</w:t>
+            </w:r>
+            <w:r>
+              <w:rPr>
+                <w:rFonts w:ascii="Arial" w:hAnsi="Arial"/>
+                <w:sz w:val="18"/>
+                <w:szCs w:val="18"/>
+                <w:lang w:val="es-ES_tradnl"/>
+              </w:rPr>
+              <w:t xml:space="preserve"> </w:t>
+            </w:r>
+            <w:r>
+              <w:rPr>
+                <w:rFonts w:ascii="Arial" w:hAnsi="Arial"/>
+                <w:sz w:val="18"/>
+                <w:szCs w:val="18"/>
+                <w:lang w:val="es-ES_tradnl"/>
+              </w:rPr>
+              <w:t>6,</w:t>
+            </w:r>
+            <w:r>
+              <w:rPr>
+                <w:rFonts w:ascii="Arial" w:hAnsi="Arial"/>
+                <w:sz w:val="18"/>
+                <w:szCs w:val="18"/>
+                <w:lang w:val="es-ES_tradnl"/>
+              </w:rPr>
+              <w:t xml:space="preserve"> </w:t>
+            </w:r>
+            <w:r>
+              <w:rPr>
+                <w:rFonts w:ascii="Arial" w:hAnsi="Arial"/>
+                <w:sz w:val="18"/>
+                <w:szCs w:val="18"/>
+                <w:lang w:val="es-ES_tradnl"/>
+              </w:rPr>
+              <w:t>12,</w:t>
+            </w:r>
+            <w:r>
+              <w:rPr>
+                <w:rFonts w:ascii="Arial" w:hAnsi="Arial"/>
+                <w:sz w:val="18"/>
+                <w:szCs w:val="18"/>
+                <w:lang w:val="es-ES_tradnl"/>
+              </w:rPr>
+              <w:t xml:space="preserve"> </w:t>
+            </w:r>
+            <w:r>
+              <w:rPr>
+                <w:rFonts w:ascii="Arial" w:hAnsi="Arial"/>
+                <w:sz w:val="18"/>
+                <w:szCs w:val="18"/>
+                <w:lang w:val="es-ES_tradnl"/>
+              </w:rPr>
+              <w:t>18,</w:t>
+            </w:r>
+            <w:r>
+              <w:rPr>
+                <w:rFonts w:ascii="Arial" w:hAnsi="Arial"/>
+                <w:sz w:val="18"/>
+                <w:szCs w:val="18"/>
+                <w:lang w:val="es-ES_tradnl"/>
+              </w:rPr>
+              <w:t xml:space="preserve"> </w:t>
+            </w:r>
+            <w:r>
+              <w:rPr>
+                <w:rFonts w:ascii="Arial" w:hAnsi="Arial"/>
+                <w:sz w:val="18"/>
+                <w:szCs w:val="18"/>
+                <w:lang w:val="es-ES_tradnl"/>
+              </w:rPr>
+              <w:t>24,…}</w:t>
             </w:r>
           </w:p>
         </w:tc>
@@ -4657,27 +4783,36 @@
     </w:p>
     <w:p>
       <w:pPr>
+        <w:ind w:left="426"/>
+        <w:rPr>
+          <w:rFonts w:ascii="Arial" w:hAnsi="Arial" w:cs="Arial"/>
+          <w:sz w:val="18"/>
+          <w:szCs w:val="18"/>
+          <w:lang w:val="es-ES_tradnl"/>
+        </w:rPr>
+      </w:pPr>
+    </w:p>
+    <w:p>
+      <w:pPr>
         <w:ind w:left="567"/>
         <w:rPr>
           <w:rFonts w:ascii="Arial" w:hAnsi="Arial" w:cs="Arial"/>
-          <w:sz w:val="18"/>
-          <w:szCs w:val="18"/>
-          <w:lang w:val="es-ES_tradnl"/>
-        </w:rPr>
-      </w:pPr>
-      <m:oMathPara>
-        <m:oMath>
-          <m:r>
-            <w:rPr>
-              <w:rFonts w:ascii="Cambria Math" w:hAnsi="Cambria Math" w:cs="Arial"/>
-              <w:sz w:val="18"/>
-              <w:szCs w:val="18"/>
-              <w:lang w:val="es-ES_tradnl"/>
-            </w:rPr>
-            <m:t>{0,5,10,15,20,25,30,35,40,45,50,…}</m:t>
-          </m:r>
-        </m:oMath>
-      </m:oMathPara>
+          <w:b/>
+          <w:sz w:val="22"/>
+          <w:szCs w:val="18"/>
+          <w:lang w:val="es-ES_tradnl"/>
+        </w:rPr>
+      </w:pPr>
+      <w:r>
+        <w:rPr>
+          <w:rFonts w:ascii="Arial" w:hAnsi="Arial" w:cs="Arial"/>
+          <w:b/>
+          <w:sz w:val="22"/>
+          <w:szCs w:val="18"/>
+          <w:lang w:val="es-ES_tradnl"/>
+        </w:rPr>
+        <w:t>{0, 5,10,15, 20, 25, 30, 35, 40, 45, 50,…}</w:t>
+      </w:r>
     </w:p>
     <w:p>
       <w:pPr>
@@ -5187,22 +5322,29 @@
                 <w:rFonts w:ascii="Arial" w:hAnsi="Arial"/>
                 <w:sz w:val="18"/>
                 <w:szCs w:val="18"/>
-                <w:lang w:val="es-ES_tradnl"/>
-              </w:rPr>
-            </w:pPr>
-            <m:oMathPara>
-              <m:oMath>
-                <m:r>
-                  <w:rPr>
-                    <w:rFonts w:ascii="Cambria Math" w:hAnsi="Cambria Math"/>
-                    <w:sz w:val="18"/>
-                    <w:szCs w:val="18"/>
-                    <w:lang w:val="es-ES_tradnl"/>
-                  </w:rPr>
-                  <m:t>M3</m:t>
-                </m:r>
-              </m:oMath>
-            </m:oMathPara>
+                <w:vertAlign w:val="subscript"/>
+                <w:lang w:val="es-ES_tradnl"/>
+              </w:rPr>
+            </w:pPr>
+            <w:r>
+              <w:rPr>
+                <w:rFonts w:ascii="Arial" w:hAnsi="Arial"/>
+                <w:sz w:val="18"/>
+                <w:szCs w:val="18"/>
+                <w:lang w:val="es-ES_tradnl"/>
+              </w:rPr>
+              <w:t>M</w:t>
+            </w:r>
+            <w:r>
+              <w:rPr>
+                <w:rFonts w:ascii="Arial" w:hAnsi="Arial"/>
+                <w:sz w:val="18"/>
+                <w:szCs w:val="18"/>
+                <w:vertAlign w:val="subscript"/>
+                <w:lang w:val="es-ES_tradnl"/>
+              </w:rPr>
+              <w:t>3</w:t>
+            </w:r>
           </w:p>
         </w:tc>
         <w:tc>
@@ -5286,22 +5428,29 @@
                 <w:rFonts w:ascii="Arial" w:hAnsi="Arial"/>
                 <w:sz w:val="18"/>
                 <w:szCs w:val="18"/>
-                <w:lang w:val="es-ES_tradnl"/>
-              </w:rPr>
-            </w:pPr>
-            <m:oMathPara>
-              <m:oMath>
-                <m:r>
-                  <w:rPr>
-                    <w:rFonts w:ascii="Cambria Math" w:hAnsi="Cambria Math"/>
-                    <w:sz w:val="18"/>
-                    <w:szCs w:val="18"/>
-                    <w:lang w:val="es-ES_tradnl"/>
-                  </w:rPr>
-                  <m:t>M5</m:t>
-                </m:r>
-              </m:oMath>
-            </m:oMathPara>
+                <w:vertAlign w:val="subscript"/>
+                <w:lang w:val="es-ES_tradnl"/>
+              </w:rPr>
+            </w:pPr>
+            <w:r>
+              <w:rPr>
+                <w:rFonts w:ascii="Arial" w:hAnsi="Arial"/>
+                <w:sz w:val="18"/>
+                <w:szCs w:val="18"/>
+                <w:lang w:val="es-ES_tradnl"/>
+              </w:rPr>
+              <w:t>M</w:t>
+            </w:r>
+            <w:r>
+              <w:rPr>
+                <w:rFonts w:ascii="Arial" w:hAnsi="Arial"/>
+                <w:sz w:val="18"/>
+                <w:szCs w:val="18"/>
+                <w:vertAlign w:val="subscript"/>
+                <w:lang w:val="es-ES_tradnl"/>
+              </w:rPr>
+              <w:t>5</w:t>
+            </w:r>
           </w:p>
         </w:tc>
         <w:tc>
@@ -5386,22 +5535,29 @@
                 <w:rFonts w:ascii="Arial" w:hAnsi="Arial"/>
                 <w:sz w:val="18"/>
                 <w:szCs w:val="18"/>
-                <w:lang w:val="es-ES_tradnl"/>
-              </w:rPr>
-            </w:pPr>
-            <m:oMathPara>
-              <m:oMath>
-                <m:r>
-                  <w:rPr>
-                    <w:rFonts w:ascii="Cambria Math" w:hAnsi="Cambria Math"/>
-                    <w:sz w:val="18"/>
-                    <w:szCs w:val="18"/>
-                    <w:lang w:val="es-ES_tradnl"/>
-                  </w:rPr>
-                  <m:t>M10</m:t>
-                </m:r>
-              </m:oMath>
-            </m:oMathPara>
+                <w:vertAlign w:val="subscript"/>
+                <w:lang w:val="es-ES_tradnl"/>
+              </w:rPr>
+            </w:pPr>
+            <w:r>
+              <w:rPr>
+                <w:rFonts w:ascii="Arial" w:hAnsi="Arial"/>
+                <w:sz w:val="18"/>
+                <w:szCs w:val="18"/>
+                <w:lang w:val="es-ES_tradnl"/>
+              </w:rPr>
+              <w:t>M</w:t>
+            </w:r>
+            <w:r>
+              <w:rPr>
+                <w:rFonts w:ascii="Arial" w:hAnsi="Arial"/>
+                <w:sz w:val="18"/>
+                <w:szCs w:val="18"/>
+                <w:vertAlign w:val="subscript"/>
+                <w:lang w:val="es-ES_tradnl"/>
+              </w:rPr>
+              <w:t>10</w:t>
+            </w:r>
           </w:p>
         </w:tc>
         <w:tc>
@@ -5477,22 +5633,29 @@
                 <w:rFonts w:ascii="Arial" w:hAnsi="Arial"/>
                 <w:sz w:val="18"/>
                 <w:szCs w:val="18"/>
-                <w:lang w:val="es-ES_tradnl"/>
-              </w:rPr>
-            </w:pPr>
-            <m:oMathPara>
-              <m:oMath>
-                <m:r>
-                  <w:rPr>
-                    <w:rFonts w:ascii="Cambria Math" w:hAnsi="Cambria Math"/>
-                    <w:sz w:val="18"/>
-                    <w:szCs w:val="18"/>
-                    <w:lang w:val="es-ES_tradnl"/>
-                  </w:rPr>
-                  <m:t>M4</m:t>
-                </m:r>
-              </m:oMath>
-            </m:oMathPara>
+                <w:vertAlign w:val="subscript"/>
+                <w:lang w:val="es-ES_tradnl"/>
+              </w:rPr>
+            </w:pPr>
+            <w:r>
+              <w:rPr>
+                <w:rFonts w:ascii="Arial" w:hAnsi="Arial"/>
+                <w:sz w:val="18"/>
+                <w:szCs w:val="18"/>
+                <w:lang w:val="es-ES_tradnl"/>
+              </w:rPr>
+              <w:t>M</w:t>
+            </w:r>
+            <w:r>
+              <w:rPr>
+                <w:rFonts w:ascii="Arial" w:hAnsi="Arial"/>
+                <w:sz w:val="18"/>
+                <w:szCs w:val="18"/>
+                <w:vertAlign w:val="subscript"/>
+                <w:lang w:val="es-ES_tradnl"/>
+              </w:rPr>
+              <w:t>4</w:t>
+            </w:r>
           </w:p>
         </w:tc>
         <w:tc>
@@ -5789,27 +5952,46 @@
         <w:ind w:left="567"/>
         <w:rPr>
           <w:rFonts w:ascii="Arial" w:hAnsi="Arial" w:cs="Arial"/>
-          <w:sz w:val="18"/>
-          <w:szCs w:val="18"/>
-          <w:lang w:val="es-ES_tradnl"/>
-        </w:rPr>
-      </w:pPr>
-      <m:oMathPara>
-        <m:oMathParaPr>
-          <m:jc m:val="left"/>
-        </m:oMathParaPr>
-        <m:oMath>
-          <m:r>
-            <w:rPr>
-              <w:rFonts w:ascii="Cambria Math" w:hAnsi="Cambria Math" w:cs="Arial"/>
-              <w:sz w:val="18"/>
-              <w:szCs w:val="18"/>
-              <w:lang w:val="es-ES_tradnl"/>
-            </w:rPr>
-            <m:t>M10</m:t>
-          </m:r>
-        </m:oMath>
-      </m:oMathPara>
+          <w:b/>
+          <w:sz w:val="28"/>
+          <w:szCs w:val="18"/>
+          <w:vertAlign w:val="subscript"/>
+          <w:lang w:val="es-ES_tradnl"/>
+        </w:rPr>
+      </w:pPr>
+      <w:r>
+        <w:rPr>
+          <w:rFonts w:ascii="Arial" w:hAnsi="Arial" w:cs="Arial"/>
+          <w:b/>
+          <w:sz w:val="28"/>
+          <w:szCs w:val="18"/>
+          <w:lang w:val="es-ES_tradnl"/>
+        </w:rPr>
+        <w:t>M</w:t>
+      </w:r>
+      <w:r>
+        <w:rPr>
+          <w:rFonts w:ascii="Arial" w:hAnsi="Arial" w:cs="Arial"/>
+          <w:b/>
+          <w:sz w:val="28"/>
+          <w:szCs w:val="18"/>
+          <w:vertAlign w:val="subscript"/>
+          <w:lang w:val="es-ES_tradnl"/>
+        </w:rPr>
+        <w:t>10</w:t>
+      </w:r>
+    </w:p>
+    <w:p>
+      <w:pPr>
+        <w:ind w:left="567"/>
+        <w:rPr>
+          <w:rFonts w:ascii="Arial" w:hAnsi="Arial" w:cs="Arial"/>
+          <w:b/>
+          <w:szCs w:val="18"/>
+          <w:vertAlign w:val="subscript"/>
+          <w:lang w:val="es-ES_tradnl"/>
+        </w:rPr>
+      </w:pPr>
     </w:p>
     <w:p>
       <w:pPr>
@@ -6169,6 +6351,7 @@
           <w:szCs w:val="18"/>
           <w:lang w:val="es-ES_tradnl"/>
         </w:rPr>
+        <w:lastRenderedPageBreak/>
         <w:tab/>
         <w:t xml:space="preserve"> (</w:t>
       </w:r>
@@ -6311,19 +6494,33 @@
                 <w:lang w:val="es-ES_tradnl"/>
               </w:rPr>
             </w:pPr>
-            <m:oMathPara>
-              <m:oMath>
-                <m:r>
-                  <w:rPr>
-                    <w:rFonts w:ascii="Cambria Math" w:hAnsi="Cambria Math"/>
-                    <w:sz w:val="18"/>
-                    <w:szCs w:val="18"/>
-                    <w:lang w:val="es-ES_tradnl"/>
-                  </w:rPr>
-                  <m:t>{0,2,4,6,8,10,12, 14,16, 18,20…}</m:t>
-                </m:r>
-              </m:oMath>
-            </m:oMathPara>
+            <w:r>
+              <w:rPr>
+                <w:rFonts w:ascii="Arial" w:hAnsi="Arial" w:cs="Arial"/>
+                <w:sz w:val="18"/>
+                <w:szCs w:val="18"/>
+                <w:lang w:val="es-ES_tradnl"/>
+              </w:rPr>
+              <w:t>{</w:t>
+            </w:r>
+            <w:r>
+              <w:rPr>
+                <w:rFonts w:ascii="Arial" w:hAnsi="Arial"/>
+                <w:sz w:val="18"/>
+                <w:szCs w:val="18"/>
+                <w:lang w:val="es-ES_tradnl"/>
+              </w:rPr>
+              <w:t>0, 2, 4, 6, 8, 10, 12, 14, 16, 18, 20,…</w:t>
+            </w:r>
+            <w:r>
+              <w:rPr>
+                <w:rFonts w:ascii="Arial" w:hAnsi="Arial" w:cs="Arial"/>
+                <w:sz w:val="18"/>
+                <w:szCs w:val="18"/>
+                <w:lang w:val="es-ES_tradnl"/>
+              </w:rPr>
+              <w:t>}</w:t>
+            </w:r>
           </w:p>
         </w:tc>
         <w:tc>
@@ -6410,19 +6607,33 @@
                 <w:lang w:val="es-ES_tradnl"/>
               </w:rPr>
             </w:pPr>
-            <m:oMathPara>
-              <m:oMath>
-                <m:r>
-                  <w:rPr>
-                    <w:rFonts w:ascii="Cambria Math" w:hAnsi="Cambria Math"/>
-                    <w:sz w:val="18"/>
-                    <w:szCs w:val="18"/>
-                    <w:lang w:val="es-ES_tradnl"/>
-                  </w:rPr>
-                  <m:t>{0,10,20,30,40,50,60,70,80,90,100,…}</m:t>
-                </m:r>
-              </m:oMath>
-            </m:oMathPara>
+            <w:r>
+              <w:rPr>
+                <w:rFonts w:ascii="Arial" w:hAnsi="Arial" w:cs="Arial"/>
+                <w:sz w:val="18"/>
+                <w:szCs w:val="18"/>
+                <w:lang w:val="es-ES_tradnl"/>
+              </w:rPr>
+              <w:t>{</w:t>
+            </w:r>
+            <w:r>
+              <w:rPr>
+                <w:rFonts w:ascii="Arial" w:hAnsi="Arial"/>
+                <w:sz w:val="18"/>
+                <w:szCs w:val="18"/>
+                <w:lang w:val="es-ES_tradnl"/>
+              </w:rPr>
+              <w:t>0, 10, 20, 30, 40, 50, 60, 70, 80, 90, 100,…</w:t>
+            </w:r>
+            <w:r>
+              <w:rPr>
+                <w:rFonts w:ascii="Arial" w:hAnsi="Arial" w:cs="Arial"/>
+                <w:sz w:val="18"/>
+                <w:szCs w:val="18"/>
+                <w:lang w:val="es-ES_tradnl"/>
+              </w:rPr>
+              <w:t>}</w:t>
+            </w:r>
           </w:p>
         </w:tc>
         <w:tc>
@@ -6510,19 +6721,33 @@
                 <w:lang w:val="es-ES_tradnl"/>
               </w:rPr>
             </w:pPr>
-            <m:oMathPara>
-              <m:oMath>
-                <m:r>
-                  <w:rPr>
-                    <w:rFonts w:ascii="Cambria Math" w:hAnsi="Cambria Math"/>
-                    <w:sz w:val="18"/>
-                    <w:szCs w:val="18"/>
-                    <w:lang w:val="es-ES_tradnl"/>
-                  </w:rPr>
-                  <m:t>{0, 5, 10, 15, 20, 25, 30, 35, 40, 45, 50, ..}</m:t>
-                </m:r>
-              </m:oMath>
-            </m:oMathPara>
+            <w:r>
+              <w:rPr>
+                <w:rFonts w:ascii="Arial" w:hAnsi="Arial" w:cs="Arial"/>
+                <w:sz w:val="18"/>
+                <w:szCs w:val="18"/>
+                <w:lang w:val="es-ES_tradnl"/>
+              </w:rPr>
+              <w:t>{</w:t>
+            </w:r>
+            <w:r>
+              <w:rPr>
+                <w:rFonts w:ascii="Arial" w:hAnsi="Arial"/>
+                <w:sz w:val="18"/>
+                <w:szCs w:val="18"/>
+                <w:lang w:val="es-ES_tradnl"/>
+              </w:rPr>
+              <w:t>0, 5, 10, 15, 20, 25,30, 35, 40, 45, 50,…</w:t>
+            </w:r>
+            <w:r>
+              <w:rPr>
+                <w:rFonts w:ascii="Arial" w:hAnsi="Arial" w:cs="Arial"/>
+                <w:sz w:val="18"/>
+                <w:szCs w:val="18"/>
+                <w:lang w:val="es-ES_tradnl"/>
+              </w:rPr>
+              <w:t>}</w:t>
+            </w:r>
           </w:p>
         </w:tc>
         <w:tc>
@@ -6583,7 +6808,6 @@
                 <w:szCs w:val="18"/>
                 <w:lang w:val="es-ES_tradnl"/>
               </w:rPr>
-              <w:lastRenderedPageBreak/>
               <w:t>4</w:t>
             </w:r>
           </w:p>
@@ -6602,19 +6826,33 @@
                 <w:lang w:val="es-ES_tradnl"/>
               </w:rPr>
             </w:pPr>
-            <m:oMathPara>
-              <m:oMath>
-                <m:r>
-                  <w:rPr>
-                    <w:rFonts w:ascii="Cambria Math" w:hAnsi="Cambria Math"/>
-                    <w:sz w:val="18"/>
-                    <w:szCs w:val="18"/>
-                    <w:lang w:val="es-ES_tradnl"/>
-                  </w:rPr>
-                  <m:t>{0,10,11,12,13,14,15,16,17,18,18,100,…}</m:t>
-                </m:r>
-              </m:oMath>
-            </m:oMathPara>
+            <w:r>
+              <w:rPr>
+                <w:rFonts w:ascii="Arial" w:hAnsi="Arial" w:cs="Arial"/>
+                <w:sz w:val="18"/>
+                <w:szCs w:val="18"/>
+                <w:lang w:val="es-ES_tradnl"/>
+              </w:rPr>
+              <w:t>{</w:t>
+            </w:r>
+            <w:r>
+              <w:rPr>
+                <w:rFonts w:ascii="Arial" w:hAnsi="Arial"/>
+                <w:sz w:val="18"/>
+                <w:szCs w:val="18"/>
+                <w:lang w:val="es-ES_tradnl"/>
+              </w:rPr>
+              <w:t>0, 10, 11, 12, 13, 14, 15, 16, 17, 8, 100,…</w:t>
+            </w:r>
+            <w:r>
+              <w:rPr>
+                <w:rFonts w:ascii="Arial" w:hAnsi="Arial" w:cs="Arial"/>
+                <w:sz w:val="18"/>
+                <w:szCs w:val="18"/>
+                <w:lang w:val="es-ES_tradnl"/>
+              </w:rPr>
+              <w:t>}</w:t>
+            </w:r>
           </w:p>
         </w:tc>
         <w:tc>
@@ -6771,6 +7009,16 @@
           <w:lang w:val="es-ES_tradnl"/>
         </w:rPr>
       </w:pPr>
+    </w:p>
+    <w:p>
+      <w:pPr>
+        <w:rPr>
+          <w:rFonts w:ascii="Arial" w:hAnsi="Arial" w:cs="Arial"/>
+          <w:sz w:val="18"/>
+          <w:szCs w:val="18"/>
+          <w:lang w:val="es-ES_tradnl"/>
+        </w:rPr>
+      </w:pPr>
       <w:r>
         <w:rPr>
           <w:rFonts w:ascii="Arial" w:hAnsi="Arial"/>
@@ -6901,24 +7149,46 @@
         <w:ind w:left="567"/>
         <w:rPr>
           <w:rFonts w:ascii="Arial" w:hAnsi="Arial" w:cs="Arial"/>
-          <w:sz w:val="18"/>
-          <w:szCs w:val="18"/>
-          <w:lang w:val="es-ES_tradnl"/>
-        </w:rPr>
-      </w:pPr>
-      <m:oMathPara>
-        <m:oMath>
-          <m:r>
-            <w:rPr>
-              <w:rFonts w:ascii="Cambria Math" w:hAnsi="Cambria Math" w:cs="Arial"/>
-              <w:sz w:val="18"/>
-              <w:szCs w:val="18"/>
-              <w:lang w:val="es-ES_tradnl"/>
-            </w:rPr>
-            <m:t>M11</m:t>
-          </m:r>
-        </m:oMath>
-      </m:oMathPara>
+          <w:b/>
+          <w:sz w:val="28"/>
+          <w:szCs w:val="18"/>
+          <w:vertAlign w:val="subscript"/>
+          <w:lang w:val="es-ES_tradnl"/>
+        </w:rPr>
+      </w:pPr>
+      <w:r>
+        <w:rPr>
+          <w:rFonts w:ascii="Arial" w:hAnsi="Arial" w:cs="Arial"/>
+          <w:b/>
+          <w:sz w:val="28"/>
+          <w:szCs w:val="18"/>
+          <w:lang w:val="es-ES_tradnl"/>
+        </w:rPr>
+        <w:t>M</w:t>
+      </w:r>
+      <w:r>
+        <w:rPr>
+          <w:rFonts w:ascii="Arial" w:hAnsi="Arial" w:cs="Arial"/>
+          <w:b/>
+          <w:sz w:val="28"/>
+          <w:szCs w:val="18"/>
+          <w:vertAlign w:val="subscript"/>
+          <w:lang w:val="es-ES_tradnl"/>
+        </w:rPr>
+        <w:t>11</w:t>
+      </w:r>
+    </w:p>
+    <w:p>
+      <w:pPr>
+        <w:ind w:left="567"/>
+        <w:rPr>
+          <w:rFonts w:ascii="Arial" w:hAnsi="Arial" w:cs="Arial"/>
+          <w:b/>
+          <w:szCs w:val="18"/>
+          <w:vertAlign w:val="subscript"/>
+          <w:lang w:val="es-ES_tradnl"/>
+        </w:rPr>
+      </w:pPr>
     </w:p>
     <w:p>
       <w:pPr>
@@ -7420,19 +7690,33 @@
                 <w:lang w:val="es-ES_tradnl"/>
               </w:rPr>
             </w:pPr>
-            <m:oMathPara>
-              <m:oMath>
-                <m:r>
-                  <w:rPr>
-                    <w:rFonts w:ascii="Cambria Math" w:hAnsi="Cambria Math"/>
-                    <w:sz w:val="18"/>
-                    <w:szCs w:val="18"/>
-                    <w:lang w:val="es-ES_tradnl"/>
-                  </w:rPr>
-                  <m:t>{0,11,22,33,44,55,66,77,88,99,…}</m:t>
-                </m:r>
-              </m:oMath>
-            </m:oMathPara>
+            <w:r>
+              <w:rPr>
+                <w:rFonts w:ascii="Arial" w:hAnsi="Arial" w:cs="Arial"/>
+                <w:sz w:val="18"/>
+                <w:szCs w:val="18"/>
+                <w:lang w:val="es-ES_tradnl"/>
+              </w:rPr>
+              <w:t>{</w:t>
+            </w:r>
+            <w:r>
+              <w:rPr>
+                <w:rFonts w:ascii="Arial" w:hAnsi="Arial"/>
+                <w:sz w:val="18"/>
+                <w:szCs w:val="18"/>
+                <w:lang w:val="es-ES_tradnl"/>
+              </w:rPr>
+              <w:t>0, 11, 22, 33, 44, 55, 66, 77, 88, 99,…</w:t>
+            </w:r>
+            <w:r>
+              <w:rPr>
+                <w:rFonts w:ascii="Arial" w:hAnsi="Arial" w:cs="Arial"/>
+                <w:sz w:val="18"/>
+                <w:szCs w:val="18"/>
+                <w:lang w:val="es-ES_tradnl"/>
+              </w:rPr>
+              <w:t>}</w:t>
+            </w:r>
           </w:p>
         </w:tc>
         <w:tc>
@@ -7528,19 +7812,33 @@
                 <w:lang w:val="es-ES_tradnl"/>
               </w:rPr>
             </w:pPr>
-            <m:oMathPara>
-              <m:oMath>
-                <m:r>
-                  <w:rPr>
-                    <w:rFonts w:ascii="Cambria Math" w:hAnsi="Cambria Math"/>
-                    <w:sz w:val="18"/>
-                    <w:szCs w:val="18"/>
-                    <w:lang w:val="es-ES_tradnl"/>
-                  </w:rPr>
-                  <m:t>{0,10,20,30,40,50,60,70,80,90,100,…}</m:t>
-                </m:r>
-              </m:oMath>
-            </m:oMathPara>
+            <w:r>
+              <w:rPr>
+                <w:rFonts w:ascii="Arial" w:hAnsi="Arial" w:cs="Arial"/>
+                <w:sz w:val="18"/>
+                <w:szCs w:val="18"/>
+                <w:lang w:val="es-ES_tradnl"/>
+              </w:rPr>
+              <w:t>{</w:t>
+            </w:r>
+            <w:r>
+              <w:rPr>
+                <w:rFonts w:ascii="Arial" w:hAnsi="Arial"/>
+                <w:sz w:val="18"/>
+                <w:szCs w:val="18"/>
+                <w:lang w:val="es-ES_tradnl"/>
+              </w:rPr>
+              <w:t>0, 10, 20, 30, 40, 50, 60, 70, 80, 90, 100,…</w:t>
+            </w:r>
+            <w:r>
+              <w:rPr>
+                <w:rFonts w:ascii="Arial" w:hAnsi="Arial" w:cs="Arial"/>
+                <w:sz w:val="18"/>
+                <w:szCs w:val="18"/>
+                <w:lang w:val="es-ES_tradnl"/>
+              </w:rPr>
+              <w:t>}</w:t>
+            </w:r>
           </w:p>
         </w:tc>
         <w:tc>
@@ -7612,26 +7910,41 @@
           </w:tcPr>
           <w:p>
             <w:pPr>
-              <w:rPr>
-                <w:rFonts w:ascii="Arial" w:hAnsi="Arial"/>
-                <w:sz w:val="18"/>
-                <w:szCs w:val="18"/>
-                <w:lang w:val="es-ES_tradnl"/>
-              </w:rPr>
-            </w:pPr>
-            <m:oMathPara>
-              <m:oMath>
-                <m:r>
-                  <w:rPr>
-                    <w:rFonts w:ascii="Cambria Math" w:hAnsi="Cambria Math"/>
-                    <w:sz w:val="18"/>
-                    <w:szCs w:val="18"/>
-                    <w:lang w:val="es-ES_tradnl"/>
-                  </w:rPr>
-                  <m:t>{0,10,11,12,13,14,15,16,17,18,18,100,…}</m:t>
-                </m:r>
-              </m:oMath>
-            </m:oMathPara>
+              <w:jc w:val="both"/>
+              <w:rPr>
+                <w:rFonts w:ascii="Arial" w:hAnsi="Arial"/>
+                <w:sz w:val="18"/>
+                <w:szCs w:val="18"/>
+                <w:lang w:val="es-ES_tradnl"/>
+              </w:rPr>
+            </w:pPr>
+            <w:r>
+              <w:rPr>
+                <w:rFonts w:ascii="Arial" w:hAnsi="Arial" w:cs="Arial"/>
+                <w:sz w:val="18"/>
+                <w:szCs w:val="18"/>
+                <w:lang w:val="es-ES_tradnl"/>
+              </w:rPr>
+              <w:t>{</w:t>
+            </w:r>
+            <w:r>
+              <w:rPr>
+                <w:rFonts w:ascii="Arial" w:hAnsi="Arial"/>
+                <w:sz w:val="18"/>
+                <w:szCs w:val="18"/>
+                <w:lang w:val="es-ES_tradnl"/>
+              </w:rPr>
+              <w:t>0, 10, 11, 12, 13, 14, 15, 16, 17, 18, 100,…</w:t>
+            </w:r>
+            <w:r>
+              <w:rPr>
+                <w:rFonts w:ascii="Arial" w:hAnsi="Arial" w:cs="Arial"/>
+                <w:sz w:val="18"/>
+                <w:szCs w:val="18"/>
+                <w:lang w:val="es-ES_tradnl"/>
+              </w:rPr>
+              <w:t>}</w:t>
+            </w:r>
           </w:p>
         </w:tc>
         <w:tc>
@@ -7710,19 +8023,33 @@
                 <w:lang w:val="es-ES_tradnl"/>
               </w:rPr>
             </w:pPr>
-            <m:oMathPara>
-              <m:oMath>
-                <m:r>
-                  <w:rPr>
-                    <w:rFonts w:ascii="Cambria Math" w:hAnsi="Cambria Math"/>
-                    <w:sz w:val="18"/>
-                    <w:szCs w:val="18"/>
-                    <w:lang w:val="es-ES_tradnl"/>
-                  </w:rPr>
-                  <m:t>{0,2,4,6,8,10,12, 14,16, 18,20…}</m:t>
-                </m:r>
-              </m:oMath>
-            </m:oMathPara>
+            <w:r>
+              <w:rPr>
+                <w:rFonts w:ascii="Arial" w:hAnsi="Arial" w:cs="Arial"/>
+                <w:sz w:val="18"/>
+                <w:szCs w:val="18"/>
+                <w:lang w:val="es-ES_tradnl"/>
+              </w:rPr>
+              <w:t>{</w:t>
+            </w:r>
+            <w:r>
+              <w:rPr>
+                <w:rFonts w:ascii="Arial" w:hAnsi="Arial"/>
+                <w:sz w:val="18"/>
+                <w:szCs w:val="18"/>
+                <w:lang w:val="es-ES_tradnl"/>
+              </w:rPr>
+              <w:t>0, 2, 4, 6, 8, 10, 12, 14, 16, 18, 20,…</w:t>
+            </w:r>
+            <w:r>
+              <w:rPr>
+                <w:rFonts w:ascii="Arial" w:hAnsi="Arial" w:cs="Arial"/>
+                <w:sz w:val="18"/>
+                <w:szCs w:val="18"/>
+                <w:lang w:val="es-ES_tradnl"/>
+              </w:rPr>
+              <w:t>}</w:t>
+            </w:r>
           </w:p>
         </w:tc>
         <w:tc>
@@ -7879,6 +8206,16 @@
           <w:lang w:val="es-ES_tradnl"/>
         </w:rPr>
       </w:pPr>
+    </w:p>
+    <w:p>
+      <w:pPr>
+        <w:rPr>
+          <w:rFonts w:ascii="Arial" w:hAnsi="Arial" w:cs="Arial"/>
+          <w:sz w:val="18"/>
+          <w:szCs w:val="18"/>
+          <w:lang w:val="es-ES_tradnl"/>
+        </w:rPr>
+      </w:pPr>
       <w:r>
         <w:rPr>
           <w:rFonts w:ascii="Arial" w:hAnsi="Arial"/>
@@ -7998,7 +8335,8 @@
         <w:ind w:left="567"/>
         <w:rPr>
           <w:rFonts w:ascii="Arial" w:hAnsi="Arial" w:cs="Arial"/>
-          <w:sz w:val="18"/>
+          <w:b/>
+          <w:sz w:val="22"/>
           <w:szCs w:val="18"/>
           <w:lang w:val="es-ES_tradnl"/>
         </w:rPr>
@@ -8009,24 +8347,33 @@
         <w:ind w:left="567"/>
         <w:rPr>
           <w:rFonts w:ascii="Arial" w:hAnsi="Arial" w:cs="Arial"/>
-          <w:sz w:val="18"/>
-          <w:szCs w:val="18"/>
-          <w:lang w:val="es-ES_tradnl"/>
-        </w:rPr>
-      </w:pPr>
-      <m:oMathPara>
-        <m:oMath>
-          <m:r>
-            <w:rPr>
-              <w:rFonts w:ascii="Cambria Math" w:hAnsi="Cambria Math" w:cs="Arial"/>
-              <w:sz w:val="18"/>
-              <w:szCs w:val="18"/>
-              <w:lang w:val="es-ES_tradnl"/>
-            </w:rPr>
-            <m:t>{0, 7,14, 21,28,35, 42, 49,56, 63, 70,77,..}</m:t>
-          </m:r>
-        </m:oMath>
-      </m:oMathPara>
+          <w:b/>
+          <w:sz w:val="22"/>
+          <w:szCs w:val="18"/>
+          <w:lang w:val="es-ES_tradnl"/>
+        </w:rPr>
+      </w:pPr>
+      <w:r>
+        <w:rPr>
+          <w:rFonts w:ascii="Arial" w:hAnsi="Arial" w:cs="Arial"/>
+          <w:b/>
+          <w:sz w:val="22"/>
+          <w:szCs w:val="18"/>
+          <w:lang w:val="es-ES_tradnl"/>
+        </w:rPr>
+        <w:t>{0, 7, 1, 21, 28, 35, 42, 49, 56, 63, 70, 77,…}</w:t>
+      </w:r>
+    </w:p>
+    <w:p>
+      <w:pPr>
+        <w:ind w:left="567"/>
+        <w:rPr>
+          <w:rFonts w:ascii="Arial" w:hAnsi="Arial" w:cs="Arial"/>
+          <w:sz w:val="18"/>
+          <w:szCs w:val="18"/>
+          <w:lang w:val="es-ES_tradnl"/>
+        </w:rPr>
+      </w:pPr>
     </w:p>
     <w:p>
       <w:pPr>
@@ -8525,22 +8872,29 @@
                 <w:rFonts w:ascii="Arial" w:hAnsi="Arial"/>
                 <w:sz w:val="18"/>
                 <w:szCs w:val="18"/>
-                <w:lang w:val="es-ES_tradnl"/>
-              </w:rPr>
-            </w:pPr>
-            <m:oMathPara>
-              <m:oMath>
-                <m:r>
-                  <w:rPr>
-                    <w:rFonts w:ascii="Cambria Math" w:hAnsi="Cambria Math"/>
-                    <w:sz w:val="18"/>
-                    <w:szCs w:val="18"/>
-                    <w:lang w:val="es-ES_tradnl"/>
-                  </w:rPr>
-                  <m:t>M11</m:t>
-                </m:r>
-              </m:oMath>
-            </m:oMathPara>
+                <w:vertAlign w:val="subscript"/>
+                <w:lang w:val="es-ES_tradnl"/>
+              </w:rPr>
+            </w:pPr>
+            <w:r>
+              <w:rPr>
+                <w:rFonts w:ascii="Arial" w:hAnsi="Arial"/>
+                <w:sz w:val="18"/>
+                <w:szCs w:val="18"/>
+                <w:lang w:val="es-ES_tradnl"/>
+              </w:rPr>
+              <w:t>M</w:t>
+            </w:r>
+            <w:r>
+              <w:rPr>
+                <w:rFonts w:ascii="Arial" w:hAnsi="Arial"/>
+                <w:sz w:val="18"/>
+                <w:szCs w:val="18"/>
+                <w:vertAlign w:val="subscript"/>
+                <w:lang w:val="es-ES_tradnl"/>
+              </w:rPr>
+              <w:t>11</w:t>
+            </w:r>
           </w:p>
         </w:tc>
         <w:tc>
@@ -8624,22 +8978,29 @@
                 <w:rFonts w:ascii="Arial" w:hAnsi="Arial"/>
                 <w:sz w:val="18"/>
                 <w:szCs w:val="18"/>
-                <w:lang w:val="es-ES_tradnl"/>
-              </w:rPr>
-            </w:pPr>
-            <m:oMathPara>
-              <m:oMath>
-                <m:r>
-                  <w:rPr>
-                    <w:rFonts w:ascii="Cambria Math" w:hAnsi="Cambria Math"/>
-                    <w:sz w:val="18"/>
-                    <w:szCs w:val="18"/>
-                    <w:lang w:val="es-ES_tradnl"/>
-                  </w:rPr>
-                  <m:t>M7</m:t>
-                </m:r>
-              </m:oMath>
-            </m:oMathPara>
+                <w:vertAlign w:val="subscript"/>
+                <w:lang w:val="es-ES_tradnl"/>
+              </w:rPr>
+            </w:pPr>
+            <w:r>
+              <w:rPr>
+                <w:rFonts w:ascii="Arial" w:hAnsi="Arial"/>
+                <w:sz w:val="18"/>
+                <w:szCs w:val="18"/>
+                <w:lang w:val="es-ES_tradnl"/>
+              </w:rPr>
+              <w:t>M</w:t>
+            </w:r>
+            <w:r>
+              <w:rPr>
+                <w:rFonts w:ascii="Arial" w:hAnsi="Arial"/>
+                <w:sz w:val="18"/>
+                <w:szCs w:val="18"/>
+                <w:vertAlign w:val="subscript"/>
+                <w:lang w:val="es-ES_tradnl"/>
+              </w:rPr>
+              <w:t>7</w:t>
+            </w:r>
           </w:p>
         </w:tc>
         <w:tc>
@@ -8724,22 +9085,29 @@
                 <w:rFonts w:ascii="Arial" w:hAnsi="Arial"/>
                 <w:sz w:val="18"/>
                 <w:szCs w:val="18"/>
-                <w:lang w:val="es-ES_tradnl"/>
-              </w:rPr>
-            </w:pPr>
-            <m:oMathPara>
-              <m:oMath>
-                <m:r>
-                  <w:rPr>
-                    <w:rFonts w:ascii="Cambria Math" w:hAnsi="Cambria Math"/>
-                    <w:sz w:val="18"/>
-                    <w:szCs w:val="18"/>
-                    <w:lang w:val="es-ES_tradnl"/>
-                  </w:rPr>
-                  <m:t>M6</m:t>
-                </m:r>
-              </m:oMath>
-            </m:oMathPara>
+                <w:vertAlign w:val="subscript"/>
+                <w:lang w:val="es-ES_tradnl"/>
+              </w:rPr>
+            </w:pPr>
+            <w:r>
+              <w:rPr>
+                <w:rFonts w:ascii="Arial" w:hAnsi="Arial"/>
+                <w:sz w:val="18"/>
+                <w:szCs w:val="18"/>
+                <w:lang w:val="es-ES_tradnl"/>
+              </w:rPr>
+              <w:t>M</w:t>
+            </w:r>
+            <w:r>
+              <w:rPr>
+                <w:rFonts w:ascii="Arial" w:hAnsi="Arial"/>
+                <w:sz w:val="18"/>
+                <w:szCs w:val="18"/>
+                <w:vertAlign w:val="subscript"/>
+                <w:lang w:val="es-ES_tradnl"/>
+              </w:rPr>
+              <w:t>6</w:t>
+            </w:r>
           </w:p>
         </w:tc>
         <w:tc>
@@ -8815,22 +9183,29 @@
                 <w:rFonts w:ascii="Arial" w:hAnsi="Arial"/>
                 <w:sz w:val="18"/>
                 <w:szCs w:val="18"/>
-                <w:lang w:val="es-ES_tradnl"/>
-              </w:rPr>
-            </w:pPr>
-            <m:oMathPara>
-              <m:oMath>
-                <m:r>
-                  <w:rPr>
-                    <w:rFonts w:ascii="Cambria Math" w:hAnsi="Cambria Math"/>
-                    <w:sz w:val="18"/>
-                    <w:szCs w:val="18"/>
-                    <w:lang w:val="es-ES_tradnl"/>
-                  </w:rPr>
-                  <m:t>M12</m:t>
-                </m:r>
-              </m:oMath>
-            </m:oMathPara>
+                <w:vertAlign w:val="subscript"/>
+                <w:lang w:val="es-ES_tradnl"/>
+              </w:rPr>
+            </w:pPr>
+            <w:r>
+              <w:rPr>
+                <w:rFonts w:ascii="Arial" w:hAnsi="Arial"/>
+                <w:sz w:val="18"/>
+                <w:szCs w:val="18"/>
+                <w:lang w:val="es-ES_tradnl"/>
+              </w:rPr>
+              <w:t>M</w:t>
+            </w:r>
+            <w:r>
+              <w:rPr>
+                <w:rFonts w:ascii="Arial" w:hAnsi="Arial"/>
+                <w:sz w:val="18"/>
+                <w:szCs w:val="18"/>
+                <w:vertAlign w:val="subscript"/>
+                <w:lang w:val="es-ES_tradnl"/>
+              </w:rPr>
+              <w:t>12</w:t>
+            </w:r>
           </w:p>
         </w:tc>
         <w:tc>

</xml_diff>